<commit_message>
Add updated, formatted version of paper.
</commit_message>
<xml_diff>
--- a/paper/tung-et-al-supplement.docx
+++ b/paper/tung-et-al-supplement.docx
@@ -8,6 +8,16 @@
       </w:pPr>
       <w:bookmarkStart w:id="0" w:name="supplementary-figures"/>
       <w:r>
+        <w:t>Supplementary Information</w:t>
+      </w:r>
+      <w:bookmarkStart w:id="1" w:name="_GoBack"/>
+      <w:bookmarkEnd w:id="1"/>
+    </w:p>
+    <w:p>
+      <w:pPr>
+        <w:pStyle w:val="Heading2"/>
+      </w:pPr>
+      <w:r>
         <w:t>Supplementary Figures</w:t>
       </w:r>
     </w:p>
@@ -18,7 +28,7 @@
           <w:noProof/>
         </w:rPr>
         <w:drawing>
-          <wp:inline distT="0" distB="0" distL="0" distR="0" wp14:anchorId="222F814A" wp14:editId="137FBDEA">
+          <wp:inline distT="0" distB="0" distL="0" distR="0" wp14:anchorId="606D7A98" wp14:editId="63050F14">
             <wp:extent cx="5486400" cy="7315200"/>
             <wp:effectExtent l="0" t="0" r="0" b="0"/>
             <wp:docPr id="6" name="Picture"/>
@@ -35,7 +45,7 @@
                     </pic:cNvPicPr>
                   </pic:nvPicPr>
                   <pic:blipFill>
-                    <a:blip r:embed="rId5"/>
+                    <a:blip r:embed="rId7"/>
                     <a:stretch>
                       <a:fillRect/>
                     </a:stretch>
@@ -71,6 +81,7 @@
         <w:rPr>
           <w:b/>
         </w:rPr>
+        <w:lastRenderedPageBreak/>
         <w:t>Supplementary Figure S1.</w:t>
       </w:r>
       <w:proofErr w:type="gramEnd"/>
@@ -89,11 +100,7 @@
       </w:r>
       <w:proofErr w:type="gramEnd"/>
       <w:r>
-        <w:t xml:space="preserve"> Violin plots of the total read-counts of ERCC spike-in controls in (A) and the total molecule-counts in (B) in </w:t>
-      </w:r>
-      <w:r>
-        <w:lastRenderedPageBreak/>
-        <w:t>single cell samples. The three colors represent the three individuals (NA19098 in red, NA19101 in green, and NA19239 in blue). (C-F) Density plots of the distributions of the total mapped reads in (C), the percentage of unmapped reads in (D), the percentage of ERCC reads in (E), and the number of detected genes in (F). The dash lines indicate the cutoffs based on the 95th percentile of the samples with no cells.</w:t>
+        <w:t xml:space="preserve"> Violin plots of the total read-counts of ERCC spike-in controls in (A) and the total molecule-counts in (B) in single cell samples. The three colors represent the three individuals (NA19098 in red, NA19101 in green, and NA19239 in blue). (C-F) Density plots of the distributions of the total mapped reads in (C), the percentage of unmapped reads in (D), the percentage of ERCC reads in (E), and the number of detected genes in (F). The dash lines indicate the cutoffs based on the 95th percentile of the samples with no cells.</w:t>
       </w:r>
     </w:p>
     <w:p>
@@ -102,8 +109,8 @@
           <w:noProof/>
         </w:rPr>
         <w:drawing>
-          <wp:inline distT="0" distB="0" distL="0" distR="0" wp14:anchorId="26A57F2B" wp14:editId="360C6133">
-            <wp:extent cx="5486400" cy="5919537"/>
+          <wp:inline distT="0" distB="0" distL="0" distR="0" wp14:anchorId="542067C1" wp14:editId="7A3929C2">
+            <wp:extent cx="5486400" cy="5912069"/>
             <wp:effectExtent l="0" t="0" r="0" b="0"/>
             <wp:docPr id="7" name="Picture"/>
             <wp:cNvGraphicFramePr>
@@ -119,14 +126,14 @@
                     </pic:cNvPicPr>
                   </pic:nvPicPr>
                   <pic:blipFill rotWithShape="1">
-                    <a:blip r:embed="rId6"/>
-                    <a:srcRect b="19079"/>
+                    <a:blip r:embed="rId8"/>
+                    <a:srcRect b="19181"/>
                     <a:stretch/>
                   </pic:blipFill>
                   <pic:spPr bwMode="auto">
                     <a:xfrm>
                       <a:off x="0" y="0"/>
-                      <a:ext cx="5486400" cy="5919537"/>
+                      <a:ext cx="5486400" cy="5912069"/>
                     </a:xfrm>
                     <a:prstGeom prst="rect">
                       <a:avLst/>
@@ -218,11 +225,11 @@
       </w:r>
       <w:proofErr w:type="gramEnd"/>
       <w:r>
-        <w:t xml:space="preserve"> (C and D) Similarly, LDA was performed to identify potential multi-cell samples using the read-to-molecule conversion efficiency (total molecule-counts divided by total read-</w:t>
+        <w:t xml:space="preserve"> (C and D) Similarly, LDA was </w:t>
       </w:r>
       <w:r>
         <w:lastRenderedPageBreak/>
-        <w:t xml:space="preserve">counts per sample) of endogenous genes and ERCC spike-in controls. </w:t>
+        <w:t xml:space="preserve">performed to identify potential multi-cell samples using the read-to-molecule conversion efficiency (total molecule-counts divided by total read-counts per sample) of endogenous genes and ERCC spike-in controls. </w:t>
       </w:r>
       <w:proofErr w:type="gramStart"/>
       <w:r>
@@ -239,9 +246,9 @@
           <w:noProof/>
         </w:rPr>
         <w:drawing>
-          <wp:inline distT="0" distB="0" distL="0" distR="0" wp14:anchorId="13F9AD6F" wp14:editId="6C7F2EDF">
-            <wp:extent cx="5486400" cy="3176337"/>
-            <wp:effectExtent l="0" t="0" r="0" b="0"/>
+          <wp:inline distT="0" distB="0" distL="0" distR="0" wp14:anchorId="7E03DEB9" wp14:editId="75846B18">
+            <wp:extent cx="5486400" cy="3026980"/>
+            <wp:effectExtent l="0" t="0" r="0" b="2540"/>
             <wp:docPr id="8" name="Picture"/>
             <wp:cNvGraphicFramePr>
               <a:graphicFrameLocks xmlns:a="http://schemas.openxmlformats.org/drawingml/2006/main" noChangeAspect="1"/>
@@ -256,14 +263,14 @@
                     </pic:cNvPicPr>
                   </pic:nvPicPr>
                   <pic:blipFill rotWithShape="1">
-                    <a:blip r:embed="rId7"/>
-                    <a:srcRect b="56579"/>
+                    <a:blip r:embed="rId9"/>
+                    <a:srcRect b="58621"/>
                     <a:stretch/>
                   </pic:blipFill>
                   <pic:spPr bwMode="auto">
                     <a:xfrm>
                       <a:off x="0" y="0"/>
-                      <a:ext cx="5486400" cy="3176337"/>
+                      <a:ext cx="5486400" cy="3026980"/>
                     </a:xfrm>
                     <a:prstGeom prst="rect">
                       <a:avLst/>
@@ -313,8 +320,8 @@
           <w:noProof/>
         </w:rPr>
         <w:drawing>
-          <wp:inline distT="0" distB="0" distL="0" distR="0" wp14:anchorId="66362003" wp14:editId="45770ECC">
-            <wp:extent cx="5486400" cy="2165684"/>
+          <wp:inline distT="0" distB="0" distL="0" distR="0" wp14:anchorId="740D7CB7" wp14:editId="44766234">
+            <wp:extent cx="5486400" cy="2081048"/>
             <wp:effectExtent l="0" t="0" r="0" b="0"/>
             <wp:docPr id="9" name="Picture"/>
             <wp:cNvGraphicFramePr>
@@ -330,14 +337,14 @@
                     </pic:cNvPicPr>
                   </pic:nvPicPr>
                   <pic:blipFill rotWithShape="1">
-                    <a:blip r:embed="rId8"/>
-                    <a:srcRect b="70395"/>
+                    <a:blip r:embed="rId10"/>
+                    <a:srcRect b="71552"/>
                     <a:stretch/>
                   </pic:blipFill>
                   <pic:spPr bwMode="auto">
                     <a:xfrm>
                       <a:off x="0" y="0"/>
-                      <a:ext cx="5486400" cy="2165684"/>
+                      <a:ext cx="5486400" cy="2081048"/>
                     </a:xfrm>
                     <a:prstGeom prst="rect">
                       <a:avLst/>
@@ -404,21 +411,18 @@
         <w:t>10</w:t>
       </w:r>
       <w:r>
-        <w:t xml:space="preserve"> variance of expression in (B), and with the CV in (C) of the cells in which the gene is expressed (cells in which at least one </w:t>
-      </w:r>
-      <w:r>
+        <w:t xml:space="preserve"> variance of expression in (B), and with the CV in (C) of the cells in which the gene is expressed (cells in which at least one molecule of the given gene was detected). Each point represents a gene, and red lines indicate the predicted values using locally weighted scatterplot smoothing (LOESS).</w:t>
+      </w:r>
+    </w:p>
+    <w:p>
+      <w:r>
+        <w:rPr>
+          <w:noProof/>
+        </w:rPr>
         <w:lastRenderedPageBreak/>
-        <w:t>molecule of the given gene was detected). Each point represents a gene, and red lines indicate the predicted values using locally weighted scatterplot smoothing (LOESS).</w:t>
-      </w:r>
-    </w:p>
-    <w:p>
-      <w:r>
-        <w:rPr>
-          <w:noProof/>
-        </w:rPr>
         <w:drawing>
-          <wp:inline distT="0" distB="0" distL="0" distR="0" wp14:anchorId="037F7DAE" wp14:editId="4D054052">
-            <wp:extent cx="5486400" cy="5967663"/>
+          <wp:inline distT="0" distB="0" distL="0" distR="0" wp14:anchorId="0CA24A1F" wp14:editId="490249F3">
+            <wp:extent cx="5486400" cy="5927835"/>
             <wp:effectExtent l="0" t="0" r="0" b="0"/>
             <wp:docPr id="10" name="Picture"/>
             <wp:cNvGraphicFramePr>
@@ -434,14 +438,14 @@
                     </pic:cNvPicPr>
                   </pic:nvPicPr>
                   <pic:blipFill rotWithShape="1">
-                    <a:blip r:embed="rId9"/>
-                    <a:srcRect b="18421"/>
+                    <a:blip r:embed="rId11"/>
+                    <a:srcRect b="18965"/>
                     <a:stretch/>
                   </pic:blipFill>
                   <pic:spPr bwMode="auto">
                     <a:xfrm>
                       <a:off x="0" y="0"/>
-                      <a:ext cx="5486400" cy="5967663"/>
+                      <a:ext cx="5486400" cy="5927835"/>
                     </a:xfrm>
                     <a:prstGeom prst="rect">
                       <a:avLst/>
@@ -576,7 +580,7 @@
         </w:rPr>
         <w:lastRenderedPageBreak/>
         <w:drawing>
-          <wp:inline distT="0" distB="0" distL="0" distR="0" wp14:anchorId="5D8167E6" wp14:editId="487BC1CA">
+          <wp:inline distT="0" distB="0" distL="0" distR="0" wp14:anchorId="77DBBC13" wp14:editId="43CB2C13">
             <wp:extent cx="5486400" cy="7315200"/>
             <wp:effectExtent l="0" t="0" r="0" b="0"/>
             <wp:docPr id="11" name="Picture"/>
@@ -593,7 +597,7 @@
                     </pic:cNvPicPr>
                   </pic:nvPicPr>
                   <pic:blipFill>
-                    <a:blip r:embed="rId10"/>
+                    <a:blip r:embed="rId12"/>
                     <a:stretch>
                       <a:fillRect/>
                     </a:stretch>
@@ -656,11 +660,11 @@
         <w:t>2</w:t>
       </w:r>
       <w:r>
-        <w:t xml:space="preserve"> gene expression levels (considering only cells in which the gene is detected as expressed), the middle panel </w:t>
+        <w:t xml:space="preserve"> gene expression levels (considering only cells in which the gene is detected as expressed), the middle panel shows the proportion of cells </w:t>
       </w:r>
       <w:r>
         <w:lastRenderedPageBreak/>
-        <w:t xml:space="preserve">shows the proportion of cells in which the gene is detected as expressed (dark grey) and the dropout rate (light grey) for each individual, and the right panel shows the absolute value of adjusted CV for each individual, along with the corresponding gene-specific MAD (median of absolute deviation) value and </w:t>
+        <w:t xml:space="preserve">in which the gene is detected as expressed (dark grey) and the dropout rate (light grey) for each individual, and the right panel shows the absolute value of adjusted CV for each individual, along with the corresponding gene-specific MAD (median of absolute deviation) value and </w:t>
       </w:r>
       <w:r>
         <w:rPr>
@@ -679,7 +683,7 @@
         </w:rPr>
         <w:lastRenderedPageBreak/>
         <w:drawing>
-          <wp:inline distT="0" distB="0" distL="0" distR="0" wp14:anchorId="4EC6370D" wp14:editId="253AD14E">
+          <wp:inline distT="0" distB="0" distL="0" distR="0" wp14:anchorId="6466A274" wp14:editId="507315E7">
             <wp:extent cx="5486400" cy="7315200"/>
             <wp:effectExtent l="0" t="0" r="0" b="0"/>
             <wp:docPr id="12" name="Picture"/>
@@ -696,7 +700,7 @@
                     </pic:cNvPicPr>
                   </pic:nvPicPr>
                   <pic:blipFill>
-                    <a:blip r:embed="rId11"/>
+                    <a:blip r:embed="rId13"/>
                     <a:stretch>
                       <a:fillRect/>
                     </a:stretch>
@@ -781,11 +785,11 @@
       </w:r>
       <w:proofErr w:type="spellEnd"/>
       <w:r>
-        <w:t xml:space="preserve"> genes across all single cells by individual. The peaks with lower gene expression values (log2 around 4) </w:t>
+        <w:t xml:space="preserve"> genes across all single cells by individual. The peaks with lower gene expression values (log2 around 4) represent the cells in </w:t>
       </w:r>
       <w:r>
         <w:lastRenderedPageBreak/>
-        <w:t>represent the cells in which the gene is undetected. The three colors represent the three individuals (NA19098 is in red, NA19101 in green, and NA19239 in blue).</w:t>
+        <w:t>which the gene is undetected. The three colors represent the three individuals (NA19098 is in red, NA19101 in green, and NA19239 in blue).</w:t>
       </w:r>
     </w:p>
     <w:p>
@@ -794,8 +798,8 @@
           <w:noProof/>
         </w:rPr>
         <w:drawing>
-          <wp:inline distT="0" distB="0" distL="0" distR="0" wp14:anchorId="5C7C602C" wp14:editId="2A8252B9">
-            <wp:extent cx="5486400" cy="2791326"/>
+          <wp:inline distT="0" distB="0" distL="0" distR="0" wp14:anchorId="6A1C2FFC" wp14:editId="5669B40E">
+            <wp:extent cx="5486400" cy="2617076"/>
             <wp:effectExtent l="0" t="0" r="0" b="0"/>
             <wp:docPr id="13" name="Picture"/>
             <wp:cNvGraphicFramePr>
@@ -811,14 +815,14 @@
                     </pic:cNvPicPr>
                   </pic:nvPicPr>
                   <pic:blipFill rotWithShape="1">
-                    <a:blip r:embed="rId12"/>
-                    <a:srcRect b="61842"/>
+                    <a:blip r:embed="rId14"/>
+                    <a:srcRect b="64224"/>
                     <a:stretch/>
                   </pic:blipFill>
                   <pic:spPr bwMode="auto">
                     <a:xfrm>
                       <a:off x="0" y="0"/>
-                      <a:ext cx="5486400" cy="2791326"/>
+                      <a:ext cx="5486400" cy="2617076"/>
                     </a:xfrm>
                     <a:prstGeom prst="rect">
                       <a:avLst/>
@@ -882,8 +886,8 @@
           <w:noProof/>
         </w:rPr>
         <w:drawing>
-          <wp:inline distT="0" distB="0" distL="0" distR="0" wp14:anchorId="64AC5BC5" wp14:editId="4349893B">
-            <wp:extent cx="5486400" cy="3320716"/>
+          <wp:inline distT="0" distB="0" distL="0" distR="0" wp14:anchorId="302D714D" wp14:editId="5A60663F">
+            <wp:extent cx="5486400" cy="3184634"/>
             <wp:effectExtent l="0" t="0" r="0" b="0"/>
             <wp:docPr id="14" name="Picture"/>
             <wp:cNvGraphicFramePr>
@@ -899,14 +903,14 @@
                     </pic:cNvPicPr>
                   </pic:nvPicPr>
                   <pic:blipFill rotWithShape="1">
-                    <a:blip r:embed="rId13"/>
-                    <a:srcRect b="54605"/>
+                    <a:blip r:embed="rId15"/>
+                    <a:srcRect b="56466"/>
                     <a:stretch/>
                   </pic:blipFill>
                   <pic:spPr bwMode="auto">
                     <a:xfrm>
                       <a:off x="0" y="0"/>
-                      <a:ext cx="5486400" cy="3320716"/>
+                      <a:ext cx="5486400" cy="3184634"/>
                     </a:xfrm>
                     <a:prstGeom prst="rect">
                       <a:avLst/>
@@ -937,18 +941,21 @@
         <w:rPr>
           <w:b/>
         </w:rPr>
+        <w:t>Supplementary Figure S9.</w:t>
+      </w:r>
+      <w:proofErr w:type="gramEnd"/>
+      <w:r>
+        <w:rPr>
+          <w:b/>
+        </w:rPr>
+        <w:t xml:space="preserve"> The proportion of genes detected in single cell samples.</w:t>
+      </w:r>
+      <w:r>
+        <w:t xml:space="preserve"> Violin plots of the proportion of genes detected, computed by the total number of detected genes in each single cell divided by the total number of genes detected across all single cells, before in </w:t>
+      </w:r>
+      <w:r>
         <w:lastRenderedPageBreak/>
-        <w:t>Supplementary Figure S9.</w:t>
-      </w:r>
-      <w:proofErr w:type="gramEnd"/>
-      <w:r>
-        <w:rPr>
-          <w:b/>
-        </w:rPr>
-        <w:t xml:space="preserve"> The proportion of genes detected in single cell samples.</w:t>
-      </w:r>
-      <w:r>
-        <w:t xml:space="preserve"> Violin plots of the proportion of genes detected, computed by the total number of detected genes in each single cell divided by the total number of genes detected across all single cells, before in (A) and after in (B) the removal of genes with low expression. The three colors represent the three individuals (NA19098 is in red, NA19101 in green, and NA19239 in blue).</w:t>
+        <w:t>(A) and after in (B) the removal of genes with low expression. The three colors represent the three individuals (NA19098 is in red, NA19101 in green, and NA19239 in blue).</w:t>
       </w:r>
     </w:p>
     <w:p>
@@ -957,9 +964,9 @@
           <w:noProof/>
         </w:rPr>
         <w:drawing>
-          <wp:inline distT="0" distB="0" distL="0" distR="0" wp14:anchorId="77226F27" wp14:editId="7F0F1962">
-            <wp:extent cx="5486400" cy="6208295"/>
-            <wp:effectExtent l="0" t="0" r="0" b="0"/>
+          <wp:inline distT="0" distB="0" distL="0" distR="0" wp14:anchorId="3F3F5F78" wp14:editId="7D3E5D99">
+            <wp:extent cx="5486400" cy="6164318"/>
+            <wp:effectExtent l="0" t="0" r="0" b="8255"/>
             <wp:docPr id="15" name="Picture"/>
             <wp:cNvGraphicFramePr>
               <a:graphicFrameLocks xmlns:a="http://schemas.openxmlformats.org/drawingml/2006/main" noChangeAspect="1"/>
@@ -974,14 +981,14 @@
                     </pic:cNvPicPr>
                   </pic:nvPicPr>
                   <pic:blipFill rotWithShape="1">
-                    <a:blip r:embed="rId14"/>
-                    <a:srcRect b="15132"/>
+                    <a:blip r:embed="rId16"/>
+                    <a:srcRect b="15733"/>
                     <a:stretch/>
                   </pic:blipFill>
                   <pic:spPr bwMode="auto">
                     <a:xfrm>
                       <a:off x="0" y="0"/>
-                      <a:ext cx="5486400" cy="6208295"/>
+                      <a:ext cx="5486400" cy="6164318"/>
                     </a:xfrm>
                     <a:prstGeom prst="rect">
                       <a:avLst/>
@@ -1031,11 +1038,11 @@
         <w:t>20</w:t>
       </w:r>
       <w:r>
-        <w:t xml:space="preserve">. Grey points represent endogenous genes, and blue points represent ERCC spike-in controls. The curves indicate the expected CV </w:t>
+        <w:t xml:space="preserve">. Grey points represent endogenous genes, and blue points represent ERCC spike-in controls. The curves indicate the expected CV under three different scenarios. Red curve depicts the expected CV of the endogenous genes while assuming a Poisson distribution with no over-dispersion. Likewise, blue curve depicts the expected CVs of the ERCC spike-in controls under the Poisson assumption. Yellow curve depicts the expected CVs of an over-dispersed Poisson distribution for which standard deviation is three times the ERCC spike-in </w:t>
       </w:r>
       <w:r>
         <w:lastRenderedPageBreak/>
-        <w:t>under three different scenarios. Red curve depicts the expected CV of the endogenous genes while assuming a Poisson distribution with no over-dispersion. Likewise, blue curve depicts the expected CVs of the ERCC spike-in controls under the Poisson assumption. Yellow curve depicts the expected CVs of an over-dispersed Poisson distribution for which standard deviation is three times the ERCC spike-in controls. (D-F) Adjusted CV values of each gene including all cells are plotted against log</w:t>
+        <w:t>controls. (D-F) Adjusted CV values of each gene including all cells are plotted against log</w:t>
       </w:r>
       <w:r>
         <w:rPr>
@@ -1051,7 +1058,7 @@
       <w:pPr>
         <w:pStyle w:val="Heading2"/>
       </w:pPr>
-      <w:bookmarkStart w:id="1" w:name="supplementary-tables"/>
+      <w:bookmarkStart w:id="2" w:name="supplementary-tables"/>
       <w:r>
         <w:t>Supplementary Tables</w:t>
       </w:r>
@@ -1060,8 +1067,8 @@
       <w:pPr>
         <w:pStyle w:val="Heading3"/>
       </w:pPr>
-      <w:bookmarkStart w:id="2" w:name="supplementary-table-s1.-data-collection."/>
-      <w:bookmarkEnd w:id="1"/>
+      <w:bookmarkStart w:id="3" w:name="supplementary-table-s1.-data-collection."/>
+      <w:bookmarkEnd w:id="2"/>
       <w:proofErr w:type="gramStart"/>
       <w:r>
         <w:t>Supplementary Table S1.</w:t>
@@ -1076,7 +1083,7 @@
       </w:r>
       <w:proofErr w:type="gramEnd"/>
     </w:p>
-    <w:bookmarkEnd w:id="2"/>
+    <w:bookmarkEnd w:id="3"/>
     <w:p>
       <w:r>
         <w:t xml:space="preserve">(A) </w:t>
@@ -1100,7 +1107,23 @@
         </m:r>
       </m:oMath>
       <w:r>
-        <w:t xml:space="preserve">m IFC plates with the staining of the pluripotency marker, TRA1-60. Single cell occupancy is the percentage of occupied capture sites containing one single cell. The average cDNA concentration was measured by the HT DNA high sensitivity LabChip (Caliper). (B) The 96 single cell libraries from one C1 plate were pooled and sequenced in three </w:t>
+        <w:t xml:space="preserve">m IFC plates with the staining of the pluripotency marker, TRA1-60. Single cell occupancy is the percentage of occupied capture sites containing one single cell. The average </w:t>
+      </w:r>
+      <w:proofErr w:type="spellStart"/>
+      <w:r>
+        <w:t>cDNA</w:t>
+      </w:r>
+      <w:proofErr w:type="spellEnd"/>
+      <w:r>
+        <w:t xml:space="preserve"> concentration was measured by the HT DNA high sensitivity </w:t>
+      </w:r>
+      <w:proofErr w:type="spellStart"/>
+      <w:r>
+        <w:t>LabChip</w:t>
+      </w:r>
+      <w:proofErr w:type="spellEnd"/>
+      <w:r>
+        <w:t xml:space="preserve"> (Caliper). (B) The 96 single cell libraries from one C1 plate were pooled and sequenced in three </w:t>
       </w:r>
       <w:proofErr w:type="spellStart"/>
       <w:r>
@@ -1126,8 +1149,8 @@
         </w:rPr>
         <w:lastRenderedPageBreak/>
         <w:drawing>
-          <wp:inline distT="0" distB="0" distL="0" distR="0" wp14:anchorId="014DCC4D" wp14:editId="20A357A7">
-            <wp:extent cx="5486400" cy="6305550"/>
+          <wp:inline distT="0" distB="0" distL="0" distR="0" wp14:anchorId="5C99C312" wp14:editId="11DD798F">
+            <wp:extent cx="5486400" cy="6274676"/>
             <wp:effectExtent l="0" t="0" r="0" b="0"/>
             <wp:docPr id="16" name="Picture"/>
             <wp:cNvGraphicFramePr>
@@ -1143,14 +1166,14 @@
                     </pic:cNvPicPr>
                   </pic:nvPicPr>
                   <pic:blipFill rotWithShape="1">
-                    <a:blip r:embed="rId15"/>
-                    <a:srcRect b="13802"/>
+                    <a:blip r:embed="rId17"/>
+                    <a:srcRect b="14224"/>
                     <a:stretch/>
                   </pic:blipFill>
                   <pic:spPr bwMode="auto">
                     <a:xfrm>
                       <a:off x="0" y="0"/>
-                      <a:ext cx="5486400" cy="6305550"/>
+                      <a:ext cx="5486400" cy="6274676"/>
                     </a:xfrm>
                     <a:prstGeom prst="rect">
                       <a:avLst/>
@@ -1174,31 +1197,11 @@
     </w:p>
     <w:p>
       <w:pPr>
-        <w:spacing w:after="200" w:line="276" w:lineRule="auto"/>
-        <w:ind w:firstLine="0"/>
-        <w:jc w:val="left"/>
-        <w:rPr>
-          <w:rFonts w:eastAsiaTheme="majorEastAsia" w:cstheme="majorBidi"/>
-          <w:b/>
-          <w:bCs/>
-          <w:color w:val="000000" w:themeColor="text1"/>
-          <w:szCs w:val="28"/>
-        </w:rPr>
-      </w:pPr>
-      <w:bookmarkStart w:id="3" w:name="supplementary-table-s2.-high-quality-sin"/>
-      <w:r>
-        <w:br w:type="page"/>
-      </w:r>
-    </w:p>
-    <w:p>
-      <w:pPr>
         <w:pStyle w:val="Heading3"/>
       </w:pPr>
-      <w:bookmarkStart w:id="4" w:name="_GoBack"/>
-      <w:bookmarkEnd w:id="4"/>
-      <w:proofErr w:type="gramStart"/>
-      <w:r>
-        <w:lastRenderedPageBreak/>
+      <w:bookmarkStart w:id="4" w:name="supplementary-table-s2.-high-quality-sin"/>
+      <w:proofErr w:type="gramStart"/>
+      <w:r>
         <w:t>Supplementary Table S2.</w:t>
       </w:r>
       <w:proofErr w:type="gramEnd"/>
@@ -1211,7 +1214,7 @@
       </w:r>
       <w:proofErr w:type="gramEnd"/>
     </w:p>
-    <w:bookmarkEnd w:id="3"/>
+    <w:bookmarkEnd w:id="4"/>
     <w:p>
       <w:proofErr w:type="gramStart"/>
       <w:r>
@@ -1269,6 +1272,7 @@
       <w:bookmarkStart w:id="6" w:name="supplementary-table-s4.-gene-ontology-an"/>
       <w:proofErr w:type="gramStart"/>
       <w:r>
+        <w:lastRenderedPageBreak/>
         <w:t>Supplementary Table S4.</w:t>
       </w:r>
       <w:proofErr w:type="gramEnd"/>
@@ -1279,13 +1283,117 @@
     <w:bookmarkEnd w:id="6"/>
     <w:p/>
     <w:sectPr>
+      <w:footerReference w:type="default" r:id="rId18"/>
       <w:pgSz w:w="12240" w:h="15840"/>
-      <w:pgMar w:top="1440" w:right="1440" w:bottom="1440" w:left="1440" w:header="720" w:footer="720" w:gutter="0"/>
+      <w:pgMar w:top="1440" w:right="1008" w:bottom="1440" w:left="1008" w:header="720" w:footer="720" w:gutter="0"/>
       <w:cols w:space="720"/>
       <w:docGrid w:linePitch="360"/>
     </w:sectPr>
   </w:body>
 </w:document>
+</file>
+
+<file path=word/endnotes.xml><?xml version="1.0" encoding="utf-8"?>
+<w:endnotes xmlns:wpc="http://schemas.microsoft.com/office/word/2010/wordprocessingCanvas" xmlns:mc="http://schemas.openxmlformats.org/markup-compatibility/2006" xmlns:o="urn:schemas-microsoft-com:office:office" xmlns:r="http://schemas.openxmlformats.org/officeDocument/2006/relationships" xmlns:m="http://schemas.openxmlformats.org/officeDocument/2006/math" xmlns:v="urn:schemas-microsoft-com:vml" xmlns:wp14="http://schemas.microsoft.com/office/word/2010/wordprocessingDrawing" xmlns:wp="http://schemas.openxmlformats.org/drawingml/2006/wordprocessingDrawing" xmlns:w10="urn:schemas-microsoft-com:office:word" xmlns:w="http://schemas.openxmlformats.org/wordprocessingml/2006/main" xmlns:w14="http://schemas.microsoft.com/office/word/2010/wordml" xmlns:wpg="http://schemas.microsoft.com/office/word/2010/wordprocessingGroup" xmlns:wpi="http://schemas.microsoft.com/office/word/2010/wordprocessingInk" xmlns:wne="http://schemas.microsoft.com/office/word/2006/wordml" xmlns:wps="http://schemas.microsoft.com/office/word/2010/wordprocessingShape" mc:Ignorable="w14 wp14">
+  <w:endnote w:type="separator" w:id="-1">
+    <w:p>
+      <w:pPr>
+        <w:spacing w:line="240" w:lineRule="auto"/>
+      </w:pPr>
+      <w:r>
+        <w:separator/>
+      </w:r>
+    </w:p>
+  </w:endnote>
+  <w:endnote w:type="continuationSeparator" w:id="0">
+    <w:p>
+      <w:pPr>
+        <w:spacing w:line="240" w:lineRule="auto"/>
+      </w:pPr>
+      <w:r>
+        <w:continuationSeparator/>
+      </w:r>
+    </w:p>
+  </w:endnote>
+</w:endnotes>
+</file>
+
+<file path=word/footer1.xml><?xml version="1.0" encoding="utf-8"?>
+<w:ftr xmlns:wpc="http://schemas.microsoft.com/office/word/2010/wordprocessingCanvas" xmlns:mc="http://schemas.openxmlformats.org/markup-compatibility/2006" xmlns:o="urn:schemas-microsoft-com:office:office" xmlns:r="http://schemas.openxmlformats.org/officeDocument/2006/relationships" xmlns:m="http://schemas.openxmlformats.org/officeDocument/2006/math" xmlns:v="urn:schemas-microsoft-com:vml" xmlns:wp14="http://schemas.microsoft.com/office/word/2010/wordprocessingDrawing" xmlns:wp="http://schemas.openxmlformats.org/drawingml/2006/wordprocessingDrawing" xmlns:w10="urn:schemas-microsoft-com:office:word" xmlns:w="http://schemas.openxmlformats.org/wordprocessingml/2006/main" xmlns:w14="http://schemas.microsoft.com/office/word/2010/wordml" xmlns:wpg="http://schemas.microsoft.com/office/word/2010/wordprocessingGroup" xmlns:wpi="http://schemas.microsoft.com/office/word/2010/wordprocessingInk" xmlns:wne="http://schemas.microsoft.com/office/word/2006/wordml" xmlns:wps="http://schemas.microsoft.com/office/word/2010/wordprocessingShape" mc:Ignorable="w14 wp14">
+  <w:sdt>
+    <w:sdtPr>
+      <w:id w:val="-756210058"/>
+      <w:docPartObj>
+        <w:docPartGallery w:val="Page Numbers (Bottom of Page)"/>
+        <w:docPartUnique/>
+      </w:docPartObj>
+    </w:sdtPr>
+    <w:sdtEndPr>
+      <w:rPr>
+        <w:noProof/>
+      </w:rPr>
+    </w:sdtEndPr>
+    <w:sdtContent>
+      <w:p>
+        <w:pPr>
+          <w:pStyle w:val="Footer"/>
+          <w:jc w:val="right"/>
+        </w:pPr>
+        <w:r>
+          <w:fldChar w:fldCharType="begin"/>
+        </w:r>
+        <w:r>
+          <w:instrText xml:space="preserve"> PAGE   \* MERGEFORMAT </w:instrText>
+        </w:r>
+        <w:r>
+          <w:fldChar w:fldCharType="separate"/>
+        </w:r>
+        <w:r>
+          <w:rPr>
+            <w:noProof/>
+          </w:rPr>
+          <w:t>1</w:t>
+        </w:r>
+        <w:r>
+          <w:rPr>
+            <w:noProof/>
+          </w:rPr>
+          <w:fldChar w:fldCharType="end"/>
+        </w:r>
+      </w:p>
+    </w:sdtContent>
+  </w:sdt>
+  <w:p>
+    <w:pPr>
+      <w:pStyle w:val="Footer"/>
+    </w:pPr>
+  </w:p>
+</w:ftr>
+</file>
+
+<file path=word/footnotes.xml><?xml version="1.0" encoding="utf-8"?>
+<w:footnotes xmlns:wpc="http://schemas.microsoft.com/office/word/2010/wordprocessingCanvas" xmlns:mc="http://schemas.openxmlformats.org/markup-compatibility/2006" xmlns:o="urn:schemas-microsoft-com:office:office" xmlns:r="http://schemas.openxmlformats.org/officeDocument/2006/relationships" xmlns:m="http://schemas.openxmlformats.org/officeDocument/2006/math" xmlns:v="urn:schemas-microsoft-com:vml" xmlns:wp14="http://schemas.microsoft.com/office/word/2010/wordprocessingDrawing" xmlns:wp="http://schemas.openxmlformats.org/drawingml/2006/wordprocessingDrawing" xmlns:w10="urn:schemas-microsoft-com:office:word" xmlns:w="http://schemas.openxmlformats.org/wordprocessingml/2006/main" xmlns:w14="http://schemas.microsoft.com/office/word/2010/wordml" xmlns:wpg="http://schemas.microsoft.com/office/word/2010/wordprocessingGroup" xmlns:wpi="http://schemas.microsoft.com/office/word/2010/wordprocessingInk" xmlns:wne="http://schemas.microsoft.com/office/word/2006/wordml" xmlns:wps="http://schemas.microsoft.com/office/word/2010/wordprocessingShape" mc:Ignorable="w14 wp14">
+  <w:footnote w:type="separator" w:id="-1">
+    <w:p>
+      <w:pPr>
+        <w:spacing w:line="240" w:lineRule="auto"/>
+      </w:pPr>
+      <w:r>
+        <w:separator/>
+      </w:r>
+    </w:p>
+  </w:footnote>
+  <w:footnote w:type="continuationSeparator" w:id="0">
+    <w:p>
+      <w:pPr>
+        <w:spacing w:line="240" w:lineRule="auto"/>
+      </w:pPr>
+      <w:r>
+        <w:continuationSeparator/>
+      </w:r>
+    </w:p>
+  </w:footnote>
+</w:footnotes>
 </file>
 
 <file path=word/styles.xml><?xml version="1.0" encoding="utf-8"?>
@@ -1447,7 +1555,7 @@
   <w:style w:type="paragraph" w:default="1" w:styleId="Normal">
     <w:name w:val="Normal"/>
     <w:qFormat/>
-    <w:rsid w:val="00FE3630"/>
+    <w:rsid w:val="00950FEA"/>
     <w:pPr>
       <w:spacing w:after="0" w:line="360" w:lineRule="auto"/>
       <w:ind w:firstLine="720"/>
@@ -1467,7 +1575,7 @@
     <w:uiPriority w:val="9"/>
     <w:unhideWhenUsed/>
     <w:qFormat/>
-    <w:rsid w:val="00FE3630"/>
+    <w:rsid w:val="00950FEA"/>
     <w:pPr>
       <w:keepNext/>
       <w:keepLines/>
@@ -1492,7 +1600,7 @@
     <w:uiPriority w:val="9"/>
     <w:unhideWhenUsed/>
     <w:qFormat/>
-    <w:rsid w:val="00FE3630"/>
+    <w:rsid w:val="00950FEA"/>
     <w:pPr>
       <w:keepNext/>
       <w:keepLines/>
@@ -1540,7 +1648,7 @@
     <w:basedOn w:val="DefaultParagraphFont"/>
     <w:link w:val="Heading2"/>
     <w:uiPriority w:val="9"/>
-    <w:rsid w:val="00FE3630"/>
+    <w:rsid w:val="00950FEA"/>
     <w:rPr>
       <w:rFonts w:ascii="Arial" w:eastAsiaTheme="majorEastAsia" w:hAnsi="Arial" w:cstheme="majorBidi"/>
       <w:b/>
@@ -1555,7 +1663,7 @@
     <w:basedOn w:val="DefaultParagraphFont"/>
     <w:link w:val="Heading3"/>
     <w:uiPriority w:val="9"/>
-    <w:rsid w:val="00FE3630"/>
+    <w:rsid w:val="00950FEA"/>
     <w:rPr>
       <w:rFonts w:ascii="Arial" w:eastAsiaTheme="majorEastAsia" w:hAnsi="Arial" w:cstheme="majorBidi"/>
       <w:b/>
@@ -1570,7 +1678,7 @@
     <w:basedOn w:val="Normal"/>
     <w:next w:val="Normal"/>
     <w:link w:val="BodyTextChar"/>
-    <w:rsid w:val="00FE3630"/>
+    <w:rsid w:val="00950FEA"/>
     <w:pPr>
       <w:suppressLineNumbers/>
       <w:pBdr>
@@ -1587,7 +1695,7 @@
     <w:name w:val="Body Text Char"/>
     <w:basedOn w:val="DefaultParagraphFont"/>
     <w:link w:val="ImageCaption"/>
-    <w:rsid w:val="00FE3630"/>
+    <w:rsid w:val="00950FEA"/>
     <w:rPr>
       <w:rFonts w:ascii="Arial" w:hAnsi="Arial"/>
       <w:sz w:val="24"/>
@@ -1601,7 +1709,7 @@
     <w:uiPriority w:val="99"/>
     <w:semiHidden/>
     <w:unhideWhenUsed/>
-    <w:rsid w:val="00FE3630"/>
+    <w:rsid w:val="00950FEA"/>
     <w:pPr>
       <w:spacing w:line="240" w:lineRule="auto"/>
     </w:pPr>
@@ -1617,11 +1725,65 @@
     <w:link w:val="BalloonText"/>
     <w:uiPriority w:val="99"/>
     <w:semiHidden/>
-    <w:rsid w:val="00FE3630"/>
+    <w:rsid w:val="00950FEA"/>
     <w:rPr>
       <w:rFonts w:ascii="Tahoma" w:hAnsi="Tahoma" w:cs="Tahoma"/>
       <w:sz w:val="16"/>
       <w:szCs w:val="16"/>
+    </w:rPr>
+  </w:style>
+  <w:style w:type="paragraph" w:styleId="Header">
+    <w:name w:val="header"/>
+    <w:basedOn w:val="Normal"/>
+    <w:link w:val="HeaderChar"/>
+    <w:uiPriority w:val="99"/>
+    <w:unhideWhenUsed/>
+    <w:rsid w:val="00950FEA"/>
+    <w:pPr>
+      <w:tabs>
+        <w:tab w:val="center" w:pos="4680"/>
+        <w:tab w:val="right" w:pos="9360"/>
+      </w:tabs>
+      <w:spacing w:line="240" w:lineRule="auto"/>
+    </w:pPr>
+  </w:style>
+  <w:style w:type="character" w:customStyle="1" w:styleId="HeaderChar">
+    <w:name w:val="Header Char"/>
+    <w:basedOn w:val="DefaultParagraphFont"/>
+    <w:link w:val="Header"/>
+    <w:uiPriority w:val="99"/>
+    <w:rsid w:val="00950FEA"/>
+    <w:rPr>
+      <w:rFonts w:ascii="Arial" w:hAnsi="Arial"/>
+      <w:sz w:val="24"/>
+      <w:szCs w:val="24"/>
+    </w:rPr>
+  </w:style>
+  <w:style w:type="paragraph" w:styleId="Footer">
+    <w:name w:val="footer"/>
+    <w:basedOn w:val="Normal"/>
+    <w:link w:val="FooterChar"/>
+    <w:uiPriority w:val="99"/>
+    <w:unhideWhenUsed/>
+    <w:rsid w:val="00950FEA"/>
+    <w:pPr>
+      <w:tabs>
+        <w:tab w:val="center" w:pos="4680"/>
+        <w:tab w:val="right" w:pos="9360"/>
+      </w:tabs>
+      <w:spacing w:line="240" w:lineRule="auto"/>
+    </w:pPr>
+  </w:style>
+  <w:style w:type="character" w:customStyle="1" w:styleId="FooterChar">
+    <w:name w:val="Footer Char"/>
+    <w:basedOn w:val="DefaultParagraphFont"/>
+    <w:link w:val="Footer"/>
+    <w:uiPriority w:val="99"/>
+    <w:rsid w:val="00950FEA"/>
+    <w:rPr>
+      <w:rFonts w:ascii="Arial" w:hAnsi="Arial"/>
+      <w:sz w:val="24"/>
+      <w:szCs w:val="24"/>
     </w:rPr>
   </w:style>
 </w:styles>
@@ -1786,7 +1948,7 @@
   <w:style w:type="paragraph" w:default="1" w:styleId="Normal">
     <w:name w:val="Normal"/>
     <w:qFormat/>
-    <w:rsid w:val="00FE3630"/>
+    <w:rsid w:val="00950FEA"/>
     <w:pPr>
       <w:spacing w:after="0" w:line="360" w:lineRule="auto"/>
       <w:ind w:firstLine="720"/>
@@ -1806,7 +1968,7 @@
     <w:uiPriority w:val="9"/>
     <w:unhideWhenUsed/>
     <w:qFormat/>
-    <w:rsid w:val="00FE3630"/>
+    <w:rsid w:val="00950FEA"/>
     <w:pPr>
       <w:keepNext/>
       <w:keepLines/>
@@ -1831,7 +1993,7 @@
     <w:uiPriority w:val="9"/>
     <w:unhideWhenUsed/>
     <w:qFormat/>
-    <w:rsid w:val="00FE3630"/>
+    <w:rsid w:val="00950FEA"/>
     <w:pPr>
       <w:keepNext/>
       <w:keepLines/>
@@ -1879,7 +2041,7 @@
     <w:basedOn w:val="DefaultParagraphFont"/>
     <w:link w:val="Heading2"/>
     <w:uiPriority w:val="9"/>
-    <w:rsid w:val="00FE3630"/>
+    <w:rsid w:val="00950FEA"/>
     <w:rPr>
       <w:rFonts w:ascii="Arial" w:eastAsiaTheme="majorEastAsia" w:hAnsi="Arial" w:cstheme="majorBidi"/>
       <w:b/>
@@ -1894,7 +2056,7 @@
     <w:basedOn w:val="DefaultParagraphFont"/>
     <w:link w:val="Heading3"/>
     <w:uiPriority w:val="9"/>
-    <w:rsid w:val="00FE3630"/>
+    <w:rsid w:val="00950FEA"/>
     <w:rPr>
       <w:rFonts w:ascii="Arial" w:eastAsiaTheme="majorEastAsia" w:hAnsi="Arial" w:cstheme="majorBidi"/>
       <w:b/>
@@ -1909,7 +2071,7 @@
     <w:basedOn w:val="Normal"/>
     <w:next w:val="Normal"/>
     <w:link w:val="BodyTextChar"/>
-    <w:rsid w:val="00FE3630"/>
+    <w:rsid w:val="00950FEA"/>
     <w:pPr>
       <w:suppressLineNumbers/>
       <w:pBdr>
@@ -1926,7 +2088,7 @@
     <w:name w:val="Body Text Char"/>
     <w:basedOn w:val="DefaultParagraphFont"/>
     <w:link w:val="ImageCaption"/>
-    <w:rsid w:val="00FE3630"/>
+    <w:rsid w:val="00950FEA"/>
     <w:rPr>
       <w:rFonts w:ascii="Arial" w:hAnsi="Arial"/>
       <w:sz w:val="24"/>
@@ -1940,7 +2102,7 @@
     <w:uiPriority w:val="99"/>
     <w:semiHidden/>
     <w:unhideWhenUsed/>
-    <w:rsid w:val="00FE3630"/>
+    <w:rsid w:val="00950FEA"/>
     <w:pPr>
       <w:spacing w:line="240" w:lineRule="auto"/>
     </w:pPr>
@@ -1956,11 +2118,65 @@
     <w:link w:val="BalloonText"/>
     <w:uiPriority w:val="99"/>
     <w:semiHidden/>
-    <w:rsid w:val="00FE3630"/>
+    <w:rsid w:val="00950FEA"/>
     <w:rPr>
       <w:rFonts w:ascii="Tahoma" w:hAnsi="Tahoma" w:cs="Tahoma"/>
       <w:sz w:val="16"/>
       <w:szCs w:val="16"/>
+    </w:rPr>
+  </w:style>
+  <w:style w:type="paragraph" w:styleId="Header">
+    <w:name w:val="header"/>
+    <w:basedOn w:val="Normal"/>
+    <w:link w:val="HeaderChar"/>
+    <w:uiPriority w:val="99"/>
+    <w:unhideWhenUsed/>
+    <w:rsid w:val="00950FEA"/>
+    <w:pPr>
+      <w:tabs>
+        <w:tab w:val="center" w:pos="4680"/>
+        <w:tab w:val="right" w:pos="9360"/>
+      </w:tabs>
+      <w:spacing w:line="240" w:lineRule="auto"/>
+    </w:pPr>
+  </w:style>
+  <w:style w:type="character" w:customStyle="1" w:styleId="HeaderChar">
+    <w:name w:val="Header Char"/>
+    <w:basedOn w:val="DefaultParagraphFont"/>
+    <w:link w:val="Header"/>
+    <w:uiPriority w:val="99"/>
+    <w:rsid w:val="00950FEA"/>
+    <w:rPr>
+      <w:rFonts w:ascii="Arial" w:hAnsi="Arial"/>
+      <w:sz w:val="24"/>
+      <w:szCs w:val="24"/>
+    </w:rPr>
+  </w:style>
+  <w:style w:type="paragraph" w:styleId="Footer">
+    <w:name w:val="footer"/>
+    <w:basedOn w:val="Normal"/>
+    <w:link w:val="FooterChar"/>
+    <w:uiPriority w:val="99"/>
+    <w:unhideWhenUsed/>
+    <w:rsid w:val="00950FEA"/>
+    <w:pPr>
+      <w:tabs>
+        <w:tab w:val="center" w:pos="4680"/>
+        <w:tab w:val="right" w:pos="9360"/>
+      </w:tabs>
+      <w:spacing w:line="240" w:lineRule="auto"/>
+    </w:pPr>
+  </w:style>
+  <w:style w:type="character" w:customStyle="1" w:styleId="FooterChar">
+    <w:name w:val="Footer Char"/>
+    <w:basedOn w:val="DefaultParagraphFont"/>
+    <w:link w:val="Footer"/>
+    <w:uiPriority w:val="99"/>
+    <w:rsid w:val="00950FEA"/>
+    <w:rPr>
+      <w:rFonts w:ascii="Arial" w:hAnsi="Arial"/>
+      <w:sz w:val="24"/>
+      <w:szCs w:val="24"/>
     </w:rPr>
   </w:style>
 </w:styles>

</xml_diff>